<commit_message>
added abstract and data sources
</commit_message>
<xml_diff>
--- a/final_report.docx
+++ b/final_report.docx
@@ -4,227 +4,203 @@
   <w:body>
     <w:p>
       <w:pPr>
-        <w:shd w:val="clear" w:color="auto" w:fill="FFFFFF"/>
-        <w:spacing w:before="100" w:beforeAutospacing="1" w:after="100" w:afterAutospacing="1" w:line="240" w:lineRule="auto"/>
-        <w:textAlignment w:val="baseline"/>
-        <w:outlineLvl w:val="1"/>
-        <w:rPr>
-          <w:rFonts w:ascii="Helvetica" w:eastAsia="Times New Roman" w:hAnsi="Helvetica" w:cs="Helvetica"/>
-          <w:b/>
-          <w:bCs/>
-          <w:sz w:val="36"/>
-          <w:szCs w:val="36"/>
+        <w:rPr>
+          <w:b/>
+          <w:bCs/>
+          <w:sz w:val="40"/>
+          <w:szCs w:val="40"/>
         </w:rPr>
       </w:pPr>
       <w:r>
         <w:rPr>
-          <w:rFonts w:ascii="Helvetica" w:eastAsia="Times New Roman" w:hAnsi="Helvetica" w:cs="Helvetica"/>
-          <w:b/>
-          <w:bCs/>
-          <w:sz w:val="36"/>
-          <w:szCs w:val="36"/>
+          <w:b/>
+          <w:bCs/>
+          <w:sz w:val="40"/>
+          <w:szCs w:val="40"/>
         </w:rPr>
         <w:t>A. Introduction</w:t>
       </w:r>
     </w:p>
     <w:p>
       <w:pPr>
-        <w:shd w:val="clear" w:color="auto" w:fill="FFFFFF"/>
-        <w:spacing w:before="100" w:beforeAutospacing="1" w:after="100" w:afterAutospacing="1" w:line="240" w:lineRule="auto"/>
-        <w:textAlignment w:val="baseline"/>
-        <w:outlineLvl w:val="2"/>
-        <w:rPr>
-          <w:rFonts w:ascii="Helvetica" w:eastAsia="Times New Roman" w:hAnsi="Helvetica" w:cs="Helvetica"/>
-          <w:b/>
-          <w:bCs/>
-          <w:sz w:val="27"/>
-          <w:szCs w:val="27"/>
+        <w:rPr>
+          <w:b/>
+          <w:bCs/>
+          <w:sz w:val="28"/>
+          <w:szCs w:val="28"/>
         </w:rPr>
       </w:pPr>
       <w:r>
         <w:rPr>
-          <w:rFonts w:ascii="Helvetica" w:eastAsia="Times New Roman" w:hAnsi="Helvetica" w:cs="Helvetica"/>
-          <w:b/>
-          <w:bCs/>
-          <w:sz w:val="27"/>
-          <w:szCs w:val="27"/>
-        </w:rPr>
-        <w:t xml:space="preserve">A.1. </w:t>
-      </w:r>
-      <w:r>
-        <w:rPr>
-          <w:rFonts w:ascii="Helvetica" w:eastAsia="Times New Roman" w:hAnsi="Helvetica" w:cs="Helvetica"/>
-          <w:b/>
-          <w:bCs/>
-          <w:sz w:val="27"/>
-          <w:szCs w:val="27"/>
-        </w:rPr>
-        <w:t>Abstract</w:t>
+          <w:b/>
+          <w:bCs/>
+          <w:sz w:val="28"/>
+          <w:szCs w:val="28"/>
+        </w:rPr>
+        <w:t>A.1. Abstract</w:t>
+      </w:r>
+    </w:p>
+    <w:p>
+      <w:r>
+        <w:t>Allocating police resources is a challenging endeavor. It’s likely that certain types of crime occur in certain areas and types of venues. If police had a better idea of where specific crimes, and crime in general occur, they will be able to more efficiently distribute their resources (manpower, equipment, etc.) and implement preventative measures.</w:t>
       </w:r>
     </w:p>
     <w:p>
       <w:pPr>
-        <w:shd w:val="clear" w:color="auto" w:fill="FFFFFF"/>
-        <w:spacing w:before="100" w:beforeAutospacing="1" w:after="100" w:afterAutospacing="1" w:line="240" w:lineRule="auto"/>
-        <w:textAlignment w:val="baseline"/>
-        <w:outlineLvl w:val="2"/>
-        <w:rPr>
-          <w:rFonts w:ascii="Helvetica" w:eastAsia="Times New Roman" w:hAnsi="Helvetica" w:cs="Helvetica"/>
-          <w:b/>
-          <w:bCs/>
-          <w:sz w:val="27"/>
-          <w:szCs w:val="27"/>
+        <w:rPr>
+          <w:b/>
+          <w:bCs/>
+          <w:sz w:val="28"/>
+          <w:szCs w:val="28"/>
         </w:rPr>
       </w:pPr>
       <w:r>
         <w:rPr>
-          <w:rFonts w:ascii="Helvetica" w:eastAsia="Times New Roman" w:hAnsi="Helvetica" w:cs="Helvetica"/>
-          <w:b/>
-          <w:bCs/>
-          <w:sz w:val="27"/>
-          <w:szCs w:val="27"/>
-        </w:rPr>
-        <w:t xml:space="preserve">A.2. Data </w:t>
-      </w:r>
-      <w:r>
-        <w:rPr>
-          <w:rFonts w:ascii="Helvetica" w:eastAsia="Times New Roman" w:hAnsi="Helvetica" w:cs="Helvetica"/>
-          <w:b/>
-          <w:bCs/>
-          <w:sz w:val="27"/>
-          <w:szCs w:val="27"/>
-        </w:rPr>
-        <w:t>Sources</w:t>
+          <w:b/>
+          <w:bCs/>
+          <w:sz w:val="28"/>
+          <w:szCs w:val="28"/>
+        </w:rPr>
+        <w:t xml:space="preserve">A.2. Data Sources </w:t>
+      </w:r>
+    </w:p>
+    <w:p>
+      <w:r>
+        <w:t>The venue category data for venues in Chicago, IL will be used with crime data downloaded from the Chicago municipal website to find what venues types are most likely to have each type of crime occur there. In addition, for each venue category, what types of crime are most likely to occur there will also be determined.</w:t>
       </w:r>
       <w:bookmarkStart w:id="0" w:name="_GoBack"/>
       <w:bookmarkEnd w:id="0"/>
     </w:p>
     <w:p>
+      <w:hyperlink r:id="rId4" w:history="1">
+        <w:r>
+          <w:rPr>
+            <w:rStyle w:val="Hyperlink"/>
+          </w:rPr>
+          <w:t>https://data.cityofchicago.org/Public-Safety/Crimes-Map/dfnk-7re6</w:t>
+        </w:r>
+      </w:hyperlink>
+    </w:p>
+    <w:p>
       <w:pPr>
-        <w:shd w:val="clear" w:color="auto" w:fill="FFFFFF"/>
-        <w:spacing w:before="100" w:beforeAutospacing="1" w:after="100" w:afterAutospacing="1" w:line="240" w:lineRule="auto"/>
-        <w:textAlignment w:val="baseline"/>
-        <w:outlineLvl w:val="2"/>
-        <w:rPr>
-          <w:rFonts w:ascii="Helvetica" w:eastAsia="Times New Roman" w:hAnsi="Helvetica" w:cs="Helvetica"/>
-          <w:b/>
-          <w:bCs/>
-          <w:sz w:val="27"/>
-          <w:szCs w:val="27"/>
+        <w:rPr>
+          <w:b/>
+          <w:bCs/>
+          <w:sz w:val="40"/>
+          <w:szCs w:val="40"/>
         </w:rPr>
       </w:pPr>
       <w:r>
         <w:rPr>
-          <w:rFonts w:ascii="Helvetica" w:eastAsia="Times New Roman" w:hAnsi="Helvetica" w:cs="Helvetica"/>
-          <w:b/>
-          <w:bCs/>
-          <w:sz w:val="27"/>
-          <w:szCs w:val="27"/>
+          <w:b/>
+          <w:bCs/>
+          <w:sz w:val="40"/>
+          <w:szCs w:val="40"/>
         </w:rPr>
         <w:t>B. Methodology</w:t>
       </w:r>
     </w:p>
     <w:p>
+      <w:r>
+        <w:t>To be added in week 2</w:t>
+      </w:r>
+    </w:p>
+    <w:p>
       <w:pPr>
-        <w:shd w:val="clear" w:color="auto" w:fill="FFFFFF"/>
-        <w:spacing w:before="100" w:beforeAutospacing="1" w:after="100" w:afterAutospacing="1" w:line="240" w:lineRule="auto"/>
-        <w:textAlignment w:val="baseline"/>
-        <w:outlineLvl w:val="2"/>
-        <w:rPr>
-          <w:rFonts w:ascii="Helvetica" w:eastAsia="Times New Roman" w:hAnsi="Helvetica" w:cs="Helvetica"/>
-          <w:b/>
-          <w:bCs/>
-          <w:sz w:val="27"/>
-          <w:szCs w:val="27"/>
+        <w:rPr>
+          <w:b/>
+          <w:bCs/>
+          <w:sz w:val="40"/>
+          <w:szCs w:val="40"/>
         </w:rPr>
       </w:pPr>
       <w:r>
         <w:rPr>
-          <w:rFonts w:ascii="Helvetica" w:eastAsia="Times New Roman" w:hAnsi="Helvetica" w:cs="Helvetica"/>
-          <w:b/>
-          <w:bCs/>
-          <w:sz w:val="27"/>
-          <w:szCs w:val="27"/>
+          <w:b/>
+          <w:bCs/>
+          <w:sz w:val="40"/>
+          <w:szCs w:val="40"/>
         </w:rPr>
         <w:t>C. Results</w:t>
       </w:r>
     </w:p>
     <w:p>
+      <w:r>
+        <w:t>To be added in week 2</w:t>
+      </w:r>
+    </w:p>
+    <w:p>
       <w:pPr>
-        <w:shd w:val="clear" w:color="auto" w:fill="FFFFFF"/>
-        <w:spacing w:before="100" w:beforeAutospacing="1" w:after="100" w:afterAutospacing="1" w:line="240" w:lineRule="auto"/>
-        <w:textAlignment w:val="baseline"/>
-        <w:outlineLvl w:val="2"/>
-        <w:rPr>
-          <w:rFonts w:ascii="Helvetica" w:eastAsia="Times New Roman" w:hAnsi="Helvetica" w:cs="Helvetica"/>
-          <w:b/>
-          <w:bCs/>
-          <w:sz w:val="27"/>
-          <w:szCs w:val="27"/>
+        <w:rPr>
+          <w:b/>
+          <w:bCs/>
+          <w:sz w:val="40"/>
+          <w:szCs w:val="40"/>
         </w:rPr>
       </w:pPr>
       <w:r>
         <w:rPr>
-          <w:rFonts w:ascii="Helvetica" w:eastAsia="Times New Roman" w:hAnsi="Helvetica" w:cs="Helvetica"/>
-          <w:b/>
-          <w:bCs/>
-          <w:sz w:val="27"/>
-          <w:szCs w:val="27"/>
+          <w:b/>
+          <w:bCs/>
+          <w:sz w:val="40"/>
+          <w:szCs w:val="40"/>
         </w:rPr>
         <w:t>D. Discussion</w:t>
       </w:r>
     </w:p>
     <w:p>
+      <w:r>
+        <w:t>To be added in week 2</w:t>
+      </w:r>
+    </w:p>
+    <w:p>
       <w:pPr>
-        <w:shd w:val="clear" w:color="auto" w:fill="FFFFFF"/>
-        <w:spacing w:before="100" w:beforeAutospacing="1" w:after="100" w:afterAutospacing="1" w:line="240" w:lineRule="auto"/>
-        <w:textAlignment w:val="baseline"/>
-        <w:outlineLvl w:val="2"/>
-        <w:rPr>
-          <w:rFonts w:ascii="Helvetica" w:eastAsia="Times New Roman" w:hAnsi="Helvetica" w:cs="Helvetica"/>
-          <w:b/>
-          <w:bCs/>
-          <w:sz w:val="27"/>
-          <w:szCs w:val="27"/>
+        <w:rPr>
+          <w:b/>
+          <w:bCs/>
+          <w:sz w:val="40"/>
+          <w:szCs w:val="40"/>
         </w:rPr>
       </w:pPr>
       <w:r>
         <w:rPr>
-          <w:rFonts w:ascii="Helvetica" w:eastAsia="Times New Roman" w:hAnsi="Helvetica" w:cs="Helvetica"/>
-          <w:b/>
-          <w:bCs/>
-          <w:sz w:val="27"/>
-          <w:szCs w:val="27"/>
-        </w:rPr>
-        <w:t>F. Conclusion</w:t>
+          <w:b/>
+          <w:bCs/>
+          <w:sz w:val="40"/>
+          <w:szCs w:val="40"/>
+        </w:rPr>
+        <w:t>E. Conclusion</w:t>
+      </w:r>
+    </w:p>
+    <w:p>
+      <w:r>
+        <w:t>To be added in week 2</w:t>
       </w:r>
     </w:p>
     <w:p>
       <w:pPr>
-        <w:shd w:val="clear" w:color="auto" w:fill="FFFFFF"/>
-        <w:spacing w:before="100" w:beforeAutospacing="1" w:after="100" w:afterAutospacing="1" w:line="240" w:lineRule="auto"/>
-        <w:textAlignment w:val="baseline"/>
-        <w:outlineLvl w:val="2"/>
-        <w:rPr>
-          <w:rFonts w:ascii="Helvetica" w:eastAsia="Times New Roman" w:hAnsi="Helvetica" w:cs="Helvetica"/>
-          <w:b/>
-          <w:bCs/>
-          <w:sz w:val="27"/>
-          <w:szCs w:val="27"/>
+        <w:rPr>
+          <w:b/>
+          <w:bCs/>
+          <w:sz w:val="40"/>
+          <w:szCs w:val="40"/>
         </w:rPr>
       </w:pPr>
       <w:r>
         <w:rPr>
-          <w:rFonts w:ascii="Helvetica" w:eastAsia="Times New Roman" w:hAnsi="Helvetica" w:cs="Helvetica"/>
-          <w:b/>
-          <w:bCs/>
-          <w:sz w:val="27"/>
-          <w:szCs w:val="27"/>
-        </w:rPr>
-        <w:t>G. References</w:t>
-      </w:r>
-    </w:p>
-    <w:p/>
+          <w:b/>
+          <w:bCs/>
+          <w:sz w:val="40"/>
+          <w:szCs w:val="40"/>
+        </w:rPr>
+        <w:t>F. References</w:t>
+      </w:r>
+    </w:p>
+    <w:p>
+      <w:r>
+        <w:t>To be added in week 2</w:t>
+      </w:r>
+    </w:p>
     <w:sectPr>
       <w:pgSz w:w="12240" w:h="15840"/>
       <w:pgMar w:top="1440" w:right="1440" w:bottom="1440" w:left="1440" w:header="720" w:footer="720" w:gutter="0"/>
@@ -252,7 +228,7 @@
       </w:pPr>
     </w:pPrDefault>
   </w:docDefaults>
-  <w:latentStyles w:defLockedState="0" w:defUIPriority="99" w:defSemiHidden="0" w:defUnhideWhenUsed="0" w:defQFormat="0" w:count="376">
+  <w:latentStyles w:defLockedState="0" w:defUIPriority="99" w:defSemiHidden="0" w:defUnhideWhenUsed="0" w:defQFormat="0" w:count="377">
     <w:lsdException w:name="Normal" w:uiPriority="0" w:qFormat="1"/>
     <w:lsdException w:name="heading 1" w:uiPriority="9" w:qFormat="1"/>
     <w:lsdException w:name="heading 2" w:semiHidden="1" w:uiPriority="9" w:unhideWhenUsed="1" w:qFormat="1"/>
@@ -358,7 +334,6 @@
     <w:lsdException w:name="HTML Sample" w:semiHidden="1" w:unhideWhenUsed="1"/>
     <w:lsdException w:name="HTML Typewriter" w:semiHidden="1" w:unhideWhenUsed="1"/>
     <w:lsdException w:name="HTML Variable" w:semiHidden="1" w:unhideWhenUsed="1"/>
-    <w:lsdException w:name="Normal Table" w:semiHidden="1" w:unhideWhenUsed="1"/>
     <w:lsdException w:name="annotation subject" w:semiHidden="1" w:unhideWhenUsed="1"/>
     <w:lsdException w:name="No List" w:semiHidden="1" w:unhideWhenUsed="1"/>
     <w:lsdException w:name="Outline List 1" w:semiHidden="1" w:unhideWhenUsed="1"/>
@@ -405,10 +380,8 @@
     <w:lsdException w:name="Table Subtle 2" w:semiHidden="1" w:unhideWhenUsed="1"/>
     <w:lsdException w:name="Table Web 1" w:semiHidden="1" w:unhideWhenUsed="1"/>
     <w:lsdException w:name="Table Web 2" w:semiHidden="1" w:unhideWhenUsed="1"/>
-    <w:lsdException w:name="Table Web 3" w:semiHidden="1" w:unhideWhenUsed="1"/>
     <w:lsdException w:name="Balloon Text" w:semiHidden="1" w:unhideWhenUsed="1"/>
     <w:lsdException w:name="Table Grid" w:uiPriority="39"/>
-    <w:lsdException w:name="Table Theme" w:semiHidden="1" w:unhideWhenUsed="1"/>
     <w:lsdException w:name="Placeholder Text" w:semiHidden="1"/>
     <w:lsdException w:name="No Spacing" w:uiPriority="1" w:qFormat="1"/>
     <w:lsdException w:name="Light Shading" w:uiPriority="60"/>
@@ -629,6 +602,7 @@
     <w:lsdException w:name="Hashtag" w:semiHidden="1" w:unhideWhenUsed="1"/>
     <w:lsdException w:name="Unresolved Mention" w:semiHidden="1" w:unhideWhenUsed="1"/>
     <w:lsdException w:name="Smart Link" w:semiHidden="1" w:unhideWhenUsed="1"/>
+    <w:lsdException w:name="Smart Link Error" w:semiHidden="1" w:unhideWhenUsed="1"/>
   </w:latentStyles>
   <w:style w:type="paragraph" w:default="1" w:styleId="Normal">
     <w:name w:val="Normal"/>
@@ -725,6 +699,29 @@
       <w:bCs/>
       <w:sz w:val="27"/>
       <w:szCs w:val="27"/>
+    </w:rPr>
+  </w:style>
+  <w:style w:type="paragraph" w:styleId="ListParagraph">
+    <w:name w:val="List Paragraph"/>
+    <w:basedOn w:val="Normal"/>
+    <w:uiPriority w:val="34"/>
+    <w:qFormat/>
+    <w:rsid w:val="00505B5C"/>
+    <w:pPr>
+      <w:ind w:left="720"/>
+      <w:contextualSpacing/>
+    </w:pPr>
+  </w:style>
+  <w:style w:type="character" w:styleId="Hyperlink">
+    <w:name w:val="Hyperlink"/>
+    <w:basedOn w:val="DefaultParagraphFont"/>
+    <w:uiPriority w:val="99"/>
+    <w:semiHidden/>
+    <w:unhideWhenUsed/>
+    <w:rsid w:val="0045154B"/>
+    <w:rPr>
+      <w:color w:val="0000FF"/>
+      <w:u w:val="single"/>
     </w:rPr>
   </w:style>
 </w:styles>

</xml_diff>